<commit_message>
Incrementação do plano de medição
</commit_message>
<xml_diff>
--- a/Sprint 5 MPSBR-F/Gerência de Projetos/Medição de Software.docx
+++ b/Sprint 5 MPSBR-F/Gerência de Projetos/Medição de Software.docx
@@ -1,6 +1,6 @@
 
 <file path=word/document.xml><?xml version="1.0" encoding="utf-8"?>
-<w:document xmlns:wpc="http://schemas.microsoft.com/office/word/2010/wordprocessingCanvas" xmlns:cx="http://schemas.microsoft.com/office/drawing/2014/chartex" xmlns:cx1="http://schemas.microsoft.com/office/drawing/2015/9/8/chartex" xmlns:cx2="http://schemas.microsoft.com/office/drawing/2015/10/21/chartex" xmlns:mc="http://schemas.openxmlformats.org/markup-compatibility/2006" xmlns:o="urn:schemas-microsoft-com:office:office" xmlns:r="http://schemas.openxmlformats.org/officeDocument/2006/relationships" xmlns:m="http://schemas.openxmlformats.org/officeDocument/2006/math" xmlns:v="urn:schemas-microsoft-com:vml" xmlns:wp14="http://schemas.microsoft.com/office/word/2010/wordprocessingDrawing" xmlns:wp="http://schemas.openxmlformats.org/drawingml/2006/wordprocessingDrawing" xmlns:w10="urn:schemas-microsoft-com:office:word" xmlns:w="http://schemas.openxmlformats.org/wordprocessingml/2006/main" xmlns:w14="http://schemas.microsoft.com/office/word/2010/wordml" xmlns:w15="http://schemas.microsoft.com/office/word/2012/wordml" xmlns:w16se="http://schemas.microsoft.com/office/word/2015/wordml/symex" xmlns:wpg="http://schemas.microsoft.com/office/word/2010/wordprocessingGroup" xmlns:wpi="http://schemas.microsoft.com/office/word/2010/wordprocessingInk" xmlns:wne="http://schemas.microsoft.com/office/word/2006/wordml" xmlns:wps="http://schemas.microsoft.com/office/word/2010/wordprocessingShape" mc:Ignorable="w14 w15 w16se wp14">
+<w:document xmlns:wpc="http://schemas.microsoft.com/office/word/2010/wordprocessingCanvas" xmlns:mc="http://schemas.openxmlformats.org/markup-compatibility/2006" xmlns:o="urn:schemas-microsoft-com:office:office" xmlns:r="http://schemas.openxmlformats.org/officeDocument/2006/relationships" xmlns:m="http://schemas.openxmlformats.org/officeDocument/2006/math" xmlns:v="urn:schemas-microsoft-com:vml" xmlns:wp14="http://schemas.microsoft.com/office/word/2010/wordprocessingDrawing" xmlns:wp="http://schemas.openxmlformats.org/drawingml/2006/wordprocessingDrawing" xmlns:w10="urn:schemas-microsoft-com:office:word" xmlns:w="http://schemas.openxmlformats.org/wordprocessingml/2006/main" xmlns:w14="http://schemas.microsoft.com/office/word/2010/wordml" xmlns:w15="http://schemas.microsoft.com/office/word/2012/wordml" xmlns:wpg="http://schemas.microsoft.com/office/word/2010/wordprocessingGroup" xmlns:wpi="http://schemas.microsoft.com/office/word/2010/wordprocessingInk" xmlns:wne="http://schemas.microsoft.com/office/word/2006/wordml" xmlns:wps="http://schemas.microsoft.com/office/word/2010/wordprocessingShape" mc:Ignorable="w14 w15 wp14">
   <w:body>
     <w:p>
       <w:pPr>
@@ -199,21 +199,12 @@
                 <w:b/>
               </w:rPr>
             </w:pPr>
-            <w:proofErr w:type="gramStart"/>
-            <w:r>
-              <w:rPr>
-                <w:rFonts w:ascii="Times New Roman" w:eastAsia="Times New Roman" w:hAnsi="Times New Roman" w:cs="Times New Roman"/>
-                <w:b/>
-              </w:rPr>
-              <w:t>v</w:t>
-            </w:r>
-            <w:proofErr w:type="gramEnd"/>
-            <w:r>
-              <w:rPr>
-                <w:rFonts w:ascii="Times New Roman" w:eastAsia="Times New Roman" w:hAnsi="Times New Roman" w:cs="Times New Roman"/>
-                <w:b/>
-              </w:rPr>
-              <w:t>1.0</w:t>
+            <w:r>
+              <w:rPr>
+                <w:rFonts w:ascii="Times New Roman" w:eastAsia="Times New Roman" w:hAnsi="Times New Roman" w:cs="Times New Roman"/>
+                <w:b/>
+              </w:rPr>
+              <w:t>v1.0</w:t>
             </w:r>
           </w:p>
         </w:tc>
@@ -265,14 +256,7 @@
                 <w:rFonts w:ascii="Times New Roman" w:eastAsia="Times New Roman" w:hAnsi="Times New Roman" w:cs="Times New Roman"/>
                 <w:b/>
               </w:rPr>
-              <w:t>17/</w:t>
-            </w:r>
-            <w:r>
-              <w:rPr>
-                <w:rFonts w:ascii="Times New Roman" w:eastAsia="Times New Roman" w:hAnsi="Times New Roman" w:cs="Times New Roman"/>
-                <w:b/>
-              </w:rPr>
-              <w:t>07/2016</w:t>
+              <w:t>17/07/2016</w:t>
             </w:r>
           </w:p>
         </w:tc>
@@ -300,8 +284,6 @@
               </w:rPr>
               <w:t>Márcio Flores</w:t>
             </w:r>
-            <w:bookmarkStart w:id="0" w:name="_GoBack"/>
-            <w:bookmarkEnd w:id="0"/>
           </w:p>
         </w:tc>
       </w:tr>
@@ -323,6 +305,13 @@
                 <w:b/>
               </w:rPr>
             </w:pPr>
+            <w:r>
+              <w:rPr>
+                <w:rFonts w:ascii="Times New Roman" w:eastAsia="Times New Roman" w:hAnsi="Times New Roman" w:cs="Times New Roman"/>
+                <w:b/>
+              </w:rPr>
+              <w:t>V1.1</w:t>
+            </w:r>
           </w:p>
         </w:tc>
         <w:tc>
@@ -342,6 +331,22 @@
                 <w:b/>
               </w:rPr>
             </w:pPr>
+            <w:proofErr w:type="spellStart"/>
+            <w:r>
+              <w:rPr>
+                <w:rFonts w:ascii="Times New Roman" w:eastAsia="Times New Roman" w:hAnsi="Times New Roman" w:cs="Times New Roman"/>
+                <w:b/>
+              </w:rPr>
+              <w:t>Incrementação</w:t>
+            </w:r>
+            <w:proofErr w:type="spellEnd"/>
+            <w:r>
+              <w:rPr>
+                <w:rFonts w:ascii="Times New Roman" w:eastAsia="Times New Roman" w:hAnsi="Times New Roman" w:cs="Times New Roman"/>
+                <w:b/>
+              </w:rPr>
+              <w:t xml:space="preserve"> do Documento</w:t>
+            </w:r>
           </w:p>
         </w:tc>
         <w:tc>
@@ -361,6 +366,13 @@
                 <w:b/>
               </w:rPr>
             </w:pPr>
+            <w:r>
+              <w:rPr>
+                <w:rFonts w:ascii="Times New Roman" w:eastAsia="Times New Roman" w:hAnsi="Times New Roman" w:cs="Times New Roman"/>
+                <w:b/>
+              </w:rPr>
+              <w:t>21/07/2016</w:t>
+            </w:r>
           </w:p>
         </w:tc>
         <w:tc>
@@ -380,6 +392,13 @@
                 <w:b/>
               </w:rPr>
             </w:pPr>
+            <w:r>
+              <w:rPr>
+                <w:rFonts w:ascii="Times New Roman" w:eastAsia="Times New Roman" w:hAnsi="Times New Roman" w:cs="Times New Roman"/>
+                <w:b/>
+              </w:rPr>
+              <w:t>Márcio Flores</w:t>
+            </w:r>
           </w:p>
         </w:tc>
       </w:tr>
@@ -473,6 +492,232 @@
         </w:tc>
       </w:tr>
     </w:tbl>
+    <w:p>
+      <w:pPr>
+        <w:jc w:val="center"/>
+        <w:rPr>
+          <w:rFonts w:asciiTheme="majorHAnsi" w:hAnsiTheme="majorHAnsi"/>
+          <w:b/>
+          <w:sz w:val="32"/>
+          <w:szCs w:val="32"/>
+        </w:rPr>
+      </w:pPr>
+    </w:p>
+    <w:p>
+      <w:pPr>
+        <w:jc w:val="center"/>
+        <w:rPr>
+          <w:rFonts w:asciiTheme="majorHAnsi" w:hAnsiTheme="majorHAnsi"/>
+          <w:b/>
+          <w:sz w:val="32"/>
+          <w:szCs w:val="32"/>
+        </w:rPr>
+      </w:pPr>
+    </w:p>
+    <w:p>
+      <w:pPr>
+        <w:pStyle w:val="PargrafodaLista"/>
+        <w:numPr>
+          <w:ilvl w:val="0"/>
+          <w:numId w:val="2"/>
+        </w:numPr>
+        <w:rPr>
+          <w:b/>
+          <w:sz w:val="28"/>
+          <w:szCs w:val="28"/>
+        </w:rPr>
+      </w:pPr>
+      <w:r>
+        <w:rPr>
+          <w:b/>
+          <w:sz w:val="28"/>
+          <w:szCs w:val="28"/>
+        </w:rPr>
+        <w:t>O que vai ser medido</w:t>
+      </w:r>
+    </w:p>
+    <w:p>
+      <w:pPr>
+        <w:pStyle w:val="PargrafodaLista"/>
+        <w:numPr>
+          <w:ilvl w:val="1"/>
+          <w:numId w:val="2"/>
+        </w:numPr>
+        <w:rPr>
+          <w:sz w:val="28"/>
+          <w:szCs w:val="28"/>
+        </w:rPr>
+      </w:pPr>
+      <w:r>
+        <w:rPr>
+          <w:sz w:val="28"/>
+          <w:szCs w:val="28"/>
+        </w:rPr>
+        <w:t>Os aspectos a serem medidos dentro desse plano abrangem os processos como</w:t>
+      </w:r>
+      <w:r>
+        <w:rPr>
+          <w:sz w:val="28"/>
+          <w:szCs w:val="28"/>
+        </w:rPr>
+        <w:t xml:space="preserve"> tempo para realização de tarefas, esforço de colaboradores, número de defeitos encontrados durante o desenvolvimento; o produto como tamanho do mesmo pela quantidade de classes, linhas de código. </w:t>
+      </w:r>
+    </w:p>
+    <w:p>
+      <w:pPr>
+        <w:pStyle w:val="PargrafodaLista"/>
+        <w:numPr>
+          <w:ilvl w:val="0"/>
+          <w:numId w:val="2"/>
+        </w:numPr>
+        <w:rPr>
+          <w:sz w:val="28"/>
+          <w:szCs w:val="28"/>
+        </w:rPr>
+      </w:pPr>
+      <w:r>
+        <w:rPr>
+          <w:b/>
+          <w:sz w:val="28"/>
+          <w:szCs w:val="28"/>
+        </w:rPr>
+        <w:t>Quando vai ser medido</w:t>
+      </w:r>
+    </w:p>
+    <w:p>
+      <w:pPr>
+        <w:pStyle w:val="PargrafodaLista"/>
+        <w:numPr>
+          <w:ilvl w:val="1"/>
+          <w:numId w:val="2"/>
+        </w:numPr>
+        <w:rPr>
+          <w:sz w:val="28"/>
+          <w:szCs w:val="28"/>
+        </w:rPr>
+      </w:pPr>
+      <w:r>
+        <w:rPr>
+          <w:sz w:val="28"/>
+          <w:szCs w:val="28"/>
+        </w:rPr>
+        <w:t xml:space="preserve">A medição será realizada no Sprint final do projeto afim de dar uma visão geral do que foi feito, embora fosse útil a medição nos primeiros </w:t>
+      </w:r>
+      <w:proofErr w:type="spellStart"/>
+      <w:r>
+        <w:rPr>
+          <w:sz w:val="28"/>
+          <w:szCs w:val="28"/>
+        </w:rPr>
+        <w:t>sprints</w:t>
+      </w:r>
+      <w:proofErr w:type="spellEnd"/>
+      <w:r>
+        <w:rPr>
+          <w:sz w:val="28"/>
+          <w:szCs w:val="28"/>
+        </w:rPr>
+        <w:t xml:space="preserve"> afim de determinar o tamanho do projeto.</w:t>
+      </w:r>
+    </w:p>
+    <w:p>
+      <w:pPr>
+        <w:pStyle w:val="PargrafodaLista"/>
+        <w:numPr>
+          <w:ilvl w:val="0"/>
+          <w:numId w:val="2"/>
+        </w:numPr>
+        <w:rPr>
+          <w:sz w:val="28"/>
+          <w:szCs w:val="28"/>
+        </w:rPr>
+      </w:pPr>
+      <w:r>
+        <w:rPr>
+          <w:b/>
+          <w:sz w:val="28"/>
+          <w:szCs w:val="28"/>
+        </w:rPr>
+        <w:t>Como vai ser medido</w:t>
+      </w:r>
+    </w:p>
+    <w:p>
+      <w:pPr>
+        <w:pStyle w:val="PargrafodaLista"/>
+        <w:numPr>
+          <w:ilvl w:val="1"/>
+          <w:numId w:val="2"/>
+        </w:numPr>
+        <w:rPr>
+          <w:sz w:val="28"/>
+          <w:szCs w:val="28"/>
+        </w:rPr>
+      </w:pPr>
+      <w:r>
+        <w:rPr>
+          <w:sz w:val="28"/>
+          <w:szCs w:val="28"/>
+        </w:rPr>
+        <w:t xml:space="preserve">A medição será realizada por meio de análise do que foi especificado no Plano de Projeto </w:t>
+      </w:r>
+      <w:r>
+        <w:rPr>
+          <w:sz w:val="28"/>
+          <w:szCs w:val="28"/>
+        </w:rPr>
+        <w:t>e o que foi propriamente feito.</w:t>
+      </w:r>
+    </w:p>
+    <w:p>
+      <w:pPr>
+        <w:pStyle w:val="PargrafodaLista"/>
+        <w:numPr>
+          <w:ilvl w:val="0"/>
+          <w:numId w:val="2"/>
+        </w:numPr>
+        <w:rPr>
+          <w:sz w:val="28"/>
+          <w:szCs w:val="28"/>
+        </w:rPr>
+      </w:pPr>
+      <w:r>
+        <w:rPr>
+          <w:b/>
+          <w:sz w:val="28"/>
+          <w:szCs w:val="28"/>
+        </w:rPr>
+        <w:t>Onde vai ser medido</w:t>
+      </w:r>
+    </w:p>
+    <w:p>
+      <w:pPr>
+        <w:pStyle w:val="PargrafodaLista"/>
+        <w:numPr>
+          <w:ilvl w:val="1"/>
+          <w:numId w:val="2"/>
+        </w:numPr>
+        <w:rPr>
+          <w:sz w:val="28"/>
+          <w:szCs w:val="28"/>
+        </w:rPr>
+      </w:pPr>
+      <w:r>
+        <w:rPr>
+          <w:sz w:val="28"/>
+          <w:szCs w:val="28"/>
+        </w:rPr>
+        <w:t>Através desse documento todos os colaboradores terão acesso aos resultados da medição.</w:t>
+      </w:r>
+      <w:r>
+        <w:rPr>
+          <w:sz w:val="28"/>
+          <w:szCs w:val="28"/>
+        </w:rPr>
+        <w:t xml:space="preserve"> Como parte da documentação do projeto, será disponibilizado no repositório.</w:t>
+      </w:r>
+      <w:bookmarkStart w:id="0" w:name="_GoBack"/>
+      <w:bookmarkEnd w:id="0"/>
+    </w:p>
     <w:p>
       <w:pPr>
         <w:jc w:val="center"/>
@@ -585,6 +830,7 @@
                 <w:sz w:val="28"/>
                 <w:szCs w:val="28"/>
               </w:rPr>
+              <w:lastRenderedPageBreak/>
               <w:t>Número de linhas de código</w:t>
             </w:r>
           </w:p>
@@ -611,6 +857,14 @@
                 <w:szCs w:val="28"/>
               </w:rPr>
               <w:t>1.437</w:t>
+            </w:r>
+            <w:r>
+              <w:rPr>
+                <w:rFonts w:asciiTheme="majorHAnsi" w:hAnsiTheme="majorHAnsi"/>
+                <w:sz w:val="28"/>
+                <w:szCs w:val="28"/>
+              </w:rPr>
+              <w:t xml:space="preserve"> linhas</w:t>
             </w:r>
           </w:p>
         </w:tc>
@@ -665,6 +919,14 @@
                 <w:szCs w:val="28"/>
               </w:rPr>
               <w:t>11</w:t>
+            </w:r>
+            <w:r>
+              <w:rPr>
+                <w:rFonts w:asciiTheme="majorHAnsi" w:hAnsiTheme="majorHAnsi"/>
+                <w:sz w:val="28"/>
+                <w:szCs w:val="28"/>
+              </w:rPr>
+              <w:t xml:space="preserve"> unidades</w:t>
             </w:r>
           </w:p>
         </w:tc>
@@ -723,6 +985,14 @@
               </w:rPr>
               <w:t>2</w:t>
             </w:r>
+            <w:r>
+              <w:rPr>
+                <w:rFonts w:asciiTheme="majorHAnsi" w:hAnsiTheme="majorHAnsi"/>
+                <w:sz w:val="28"/>
+                <w:szCs w:val="28"/>
+              </w:rPr>
+              <w:t xml:space="preserve"> unidades</w:t>
+            </w:r>
           </w:p>
         </w:tc>
       </w:tr>
@@ -775,7 +1045,7 @@
                 <w:sz w:val="28"/>
                 <w:szCs w:val="28"/>
               </w:rPr>
-              <w:t>~3</w:t>
+              <w:t>3 unidades</w:t>
             </w:r>
           </w:p>
         </w:tc>
@@ -832,7 +1102,7 @@
                 <w:sz w:val="28"/>
                 <w:szCs w:val="28"/>
               </w:rPr>
-              <w:t>1 semana</w:t>
+              <w:t>7 dias</w:t>
             </w:r>
           </w:p>
         </w:tc>
@@ -1055,6 +1325,117 @@
                 <w:szCs w:val="28"/>
               </w:rPr>
               <w:t>R$0. Toda a mão de obra é colaborativa por se tratar de um projeto acadêmico.</w:t>
+            </w:r>
+          </w:p>
+        </w:tc>
+      </w:tr>
+      <w:tr>
+        <w:tc>
+          <w:tcPr>
+            <w:cnfStyle w:val="001000000000" w:firstRow="0" w:lastRow="0" w:firstColumn="1" w:lastColumn="0" w:oddVBand="0" w:evenVBand="0" w:oddHBand="0" w:evenHBand="0" w:firstRowFirstColumn="0" w:firstRowLastColumn="0" w:lastRowFirstColumn="0" w:lastRowLastColumn="0"/>
+            <w:tcW w:w="4247" w:type="dxa"/>
+            <w:vAlign w:val="center"/>
+          </w:tcPr>
+          <w:p>
+            <w:pPr>
+              <w:jc w:val="center"/>
+              <w:rPr>
+                <w:rFonts w:asciiTheme="majorHAnsi" w:hAnsiTheme="majorHAnsi"/>
+                <w:b w:val="0"/>
+                <w:sz w:val="28"/>
+                <w:szCs w:val="28"/>
+              </w:rPr>
+            </w:pPr>
+            <w:r>
+              <w:rPr>
+                <w:rFonts w:asciiTheme="majorHAnsi" w:hAnsiTheme="majorHAnsi"/>
+                <w:b w:val="0"/>
+                <w:sz w:val="28"/>
+                <w:szCs w:val="28"/>
+              </w:rPr>
+              <w:t>github</w:t>
+            </w:r>
+          </w:p>
+        </w:tc>
+        <w:tc>
+          <w:tcPr>
+            <w:tcW w:w="4247" w:type="dxa"/>
+            <w:vAlign w:val="center"/>
+          </w:tcPr>
+          <w:p>
+            <w:pPr>
+              <w:jc w:val="center"/>
+              <w:cnfStyle w:val="000000000000" w:firstRow="0" w:lastRow="0" w:firstColumn="0" w:lastColumn="0" w:oddVBand="0" w:evenVBand="0" w:oddHBand="0" w:evenHBand="0" w:firstRowFirstColumn="0" w:firstRowLastColumn="0" w:lastRowFirstColumn="0" w:lastRowLastColumn="0"/>
+              <w:rPr>
+                <w:rFonts w:asciiTheme="majorHAnsi" w:hAnsiTheme="majorHAnsi"/>
+                <w:sz w:val="28"/>
+                <w:szCs w:val="28"/>
+              </w:rPr>
+            </w:pPr>
+            <w:r>
+              <w:rPr>
+                <w:rFonts w:asciiTheme="majorHAnsi" w:hAnsiTheme="majorHAnsi"/>
+                <w:sz w:val="28"/>
+                <w:szCs w:val="28"/>
+              </w:rPr>
+              <w:t>5 unidades. R$0.</w:t>
+            </w:r>
+          </w:p>
+        </w:tc>
+      </w:tr>
+      <w:tr>
+        <w:trPr>
+          <w:cnfStyle w:val="000000100000" w:firstRow="0" w:lastRow="0" w:firstColumn="0" w:lastColumn="0" w:oddVBand="0" w:evenVBand="0" w:oddHBand="1" w:evenHBand="0" w:firstRowFirstColumn="0" w:firstRowLastColumn="0" w:lastRowFirstColumn="0" w:lastRowLastColumn="0"/>
+        </w:trPr>
+        <w:tc>
+          <w:tcPr>
+            <w:cnfStyle w:val="001000000000" w:firstRow="0" w:lastRow="0" w:firstColumn="1" w:lastColumn="0" w:oddVBand="0" w:evenVBand="0" w:oddHBand="0" w:evenHBand="0" w:firstRowFirstColumn="0" w:firstRowLastColumn="0" w:lastRowFirstColumn="0" w:lastRowLastColumn="0"/>
+            <w:tcW w:w="4247" w:type="dxa"/>
+            <w:vAlign w:val="center"/>
+          </w:tcPr>
+          <w:p>
+            <w:pPr>
+              <w:jc w:val="center"/>
+              <w:rPr>
+                <w:rFonts w:asciiTheme="majorHAnsi" w:hAnsiTheme="majorHAnsi"/>
+                <w:b w:val="0"/>
+                <w:sz w:val="28"/>
+                <w:szCs w:val="28"/>
+              </w:rPr>
+            </w:pPr>
+            <w:r>
+              <w:rPr>
+                <w:rFonts w:asciiTheme="majorHAnsi" w:hAnsiTheme="majorHAnsi"/>
+                <w:b w:val="0"/>
+                <w:sz w:val="28"/>
+                <w:szCs w:val="28"/>
+              </w:rPr>
+              <w:t>laptops</w:t>
+            </w:r>
+          </w:p>
+        </w:tc>
+        <w:tc>
+          <w:tcPr>
+            <w:tcW w:w="4247" w:type="dxa"/>
+            <w:vAlign w:val="center"/>
+          </w:tcPr>
+          <w:p>
+            <w:pPr>
+              <w:jc w:val="center"/>
+              <w:cnfStyle w:val="000000100000" w:firstRow="0" w:lastRow="0" w:firstColumn="0" w:lastColumn="0" w:oddVBand="0" w:evenVBand="0" w:oddHBand="1" w:evenHBand="0" w:firstRowFirstColumn="0" w:firstRowLastColumn="0" w:lastRowFirstColumn="0" w:lastRowLastColumn="0"/>
+              <w:rPr>
+                <w:rFonts w:asciiTheme="majorHAnsi" w:hAnsiTheme="majorHAnsi"/>
+                <w:sz w:val="28"/>
+                <w:szCs w:val="28"/>
+              </w:rPr>
+            </w:pPr>
+            <w:r>
+              <w:rPr>
+                <w:rFonts w:asciiTheme="majorHAnsi" w:hAnsiTheme="majorHAnsi"/>
+                <w:sz w:val="28"/>
+                <w:szCs w:val="28"/>
+              </w:rPr>
+              <w:t>5 unidades. Cada colaborador já possuía previamente o seu.</w:t>
             </w:r>
           </w:p>
         </w:tc>
@@ -1080,8 +1461,121 @@
 </file>
 
 <file path=word/numbering.xml><?xml version="1.0" encoding="utf-8"?>
-<w:numbering xmlns:wpc="http://schemas.microsoft.com/office/word/2010/wordprocessingCanvas" xmlns:cx="http://schemas.microsoft.com/office/drawing/2014/chartex" xmlns:cx1="http://schemas.microsoft.com/office/drawing/2015/9/8/chartex" xmlns:cx2="http://schemas.microsoft.com/office/drawing/2015/10/21/chartex" xmlns:mc="http://schemas.openxmlformats.org/markup-compatibility/2006" xmlns:o="urn:schemas-microsoft-com:office:office" xmlns:r="http://schemas.openxmlformats.org/officeDocument/2006/relationships" xmlns:m="http://schemas.openxmlformats.org/officeDocument/2006/math" xmlns:v="urn:schemas-microsoft-com:vml" xmlns:wp14="http://schemas.microsoft.com/office/word/2010/wordprocessingDrawing" xmlns:wp="http://schemas.openxmlformats.org/drawingml/2006/wordprocessingDrawing" xmlns:w10="urn:schemas-microsoft-com:office:word" xmlns:w="http://schemas.openxmlformats.org/wordprocessingml/2006/main" xmlns:w14="http://schemas.microsoft.com/office/word/2010/wordml" xmlns:w15="http://schemas.microsoft.com/office/word/2012/wordml" xmlns:w16se="http://schemas.microsoft.com/office/word/2015/wordml/symex" xmlns:wpg="http://schemas.microsoft.com/office/word/2010/wordprocessingGroup" xmlns:wpi="http://schemas.microsoft.com/office/word/2010/wordprocessingInk" xmlns:wne="http://schemas.microsoft.com/office/word/2006/wordml" xmlns:wps="http://schemas.microsoft.com/office/word/2010/wordprocessingShape" mc:Ignorable="w14 w15 w16se wp14">
+<w:numbering xmlns:wpc="http://schemas.microsoft.com/office/word/2010/wordprocessingCanvas" xmlns:mc="http://schemas.openxmlformats.org/markup-compatibility/2006" xmlns:o="urn:schemas-microsoft-com:office:office" xmlns:r="http://schemas.openxmlformats.org/officeDocument/2006/relationships" xmlns:m="http://schemas.openxmlformats.org/officeDocument/2006/math" xmlns:v="urn:schemas-microsoft-com:vml" xmlns:wp14="http://schemas.microsoft.com/office/word/2010/wordprocessingDrawing" xmlns:wp="http://schemas.openxmlformats.org/drawingml/2006/wordprocessingDrawing" xmlns:w10="urn:schemas-microsoft-com:office:word" xmlns:w="http://schemas.openxmlformats.org/wordprocessingml/2006/main" xmlns:w14="http://schemas.microsoft.com/office/word/2010/wordml" xmlns:w15="http://schemas.microsoft.com/office/word/2012/wordml" xmlns:wpg="http://schemas.microsoft.com/office/word/2010/wordprocessingGroup" xmlns:wpi="http://schemas.microsoft.com/office/word/2010/wordprocessingInk" xmlns:wne="http://schemas.microsoft.com/office/word/2006/wordml" xmlns:wps="http://schemas.microsoft.com/office/word/2010/wordprocessingShape" mc:Ignorable="w14 w15 wp14">
   <w:abstractNum w:abstractNumId="0" w15:restartNumberingAfterBreak="0">
+    <w:nsid w:val="13CC20F8"/>
+    <w:multiLevelType w:val="hybridMultilevel"/>
+    <w:tmpl w:val="92B46C7A"/>
+    <w:lvl w:ilvl="0" w:tplc="04160001">
+      <w:start w:val="1"/>
+      <w:numFmt w:val="bullet"/>
+      <w:lvlText w:val=""/>
+      <w:lvlJc w:val="left"/>
+      <w:pPr>
+        <w:ind w:left="720" w:hanging="360"/>
+      </w:pPr>
+      <w:rPr>
+        <w:rFonts w:ascii="Symbol" w:hAnsi="Symbol" w:hint="default"/>
+      </w:rPr>
+    </w:lvl>
+    <w:lvl w:ilvl="1" w:tplc="04160003">
+      <w:start w:val="1"/>
+      <w:numFmt w:val="bullet"/>
+      <w:lvlText w:val="o"/>
+      <w:lvlJc w:val="left"/>
+      <w:pPr>
+        <w:ind w:left="1440" w:hanging="360"/>
+      </w:pPr>
+      <w:rPr>
+        <w:rFonts w:ascii="Courier New" w:hAnsi="Courier New" w:cs="Courier New" w:hint="default"/>
+      </w:rPr>
+    </w:lvl>
+    <w:lvl w:ilvl="2" w:tplc="04160005" w:tentative="1">
+      <w:start w:val="1"/>
+      <w:numFmt w:val="bullet"/>
+      <w:lvlText w:val=""/>
+      <w:lvlJc w:val="left"/>
+      <w:pPr>
+        <w:ind w:left="2160" w:hanging="360"/>
+      </w:pPr>
+      <w:rPr>
+        <w:rFonts w:ascii="Wingdings" w:hAnsi="Wingdings" w:hint="default"/>
+      </w:rPr>
+    </w:lvl>
+    <w:lvl w:ilvl="3" w:tplc="04160001" w:tentative="1">
+      <w:start w:val="1"/>
+      <w:numFmt w:val="bullet"/>
+      <w:lvlText w:val=""/>
+      <w:lvlJc w:val="left"/>
+      <w:pPr>
+        <w:ind w:left="2880" w:hanging="360"/>
+      </w:pPr>
+      <w:rPr>
+        <w:rFonts w:ascii="Symbol" w:hAnsi="Symbol" w:hint="default"/>
+      </w:rPr>
+    </w:lvl>
+    <w:lvl w:ilvl="4" w:tplc="04160003" w:tentative="1">
+      <w:start w:val="1"/>
+      <w:numFmt w:val="bullet"/>
+      <w:lvlText w:val="o"/>
+      <w:lvlJc w:val="left"/>
+      <w:pPr>
+        <w:ind w:left="3600" w:hanging="360"/>
+      </w:pPr>
+      <w:rPr>
+        <w:rFonts w:ascii="Courier New" w:hAnsi="Courier New" w:cs="Courier New" w:hint="default"/>
+      </w:rPr>
+    </w:lvl>
+    <w:lvl w:ilvl="5" w:tplc="04160005" w:tentative="1">
+      <w:start w:val="1"/>
+      <w:numFmt w:val="bullet"/>
+      <w:lvlText w:val=""/>
+      <w:lvlJc w:val="left"/>
+      <w:pPr>
+        <w:ind w:left="4320" w:hanging="360"/>
+      </w:pPr>
+      <w:rPr>
+        <w:rFonts w:ascii="Wingdings" w:hAnsi="Wingdings" w:hint="default"/>
+      </w:rPr>
+    </w:lvl>
+    <w:lvl w:ilvl="6" w:tplc="04160001" w:tentative="1">
+      <w:start w:val="1"/>
+      <w:numFmt w:val="bullet"/>
+      <w:lvlText w:val=""/>
+      <w:lvlJc w:val="left"/>
+      <w:pPr>
+        <w:ind w:left="5040" w:hanging="360"/>
+      </w:pPr>
+      <w:rPr>
+        <w:rFonts w:ascii="Symbol" w:hAnsi="Symbol" w:hint="default"/>
+      </w:rPr>
+    </w:lvl>
+    <w:lvl w:ilvl="7" w:tplc="04160003" w:tentative="1">
+      <w:start w:val="1"/>
+      <w:numFmt w:val="bullet"/>
+      <w:lvlText w:val="o"/>
+      <w:lvlJc w:val="left"/>
+      <w:pPr>
+        <w:ind w:left="5760" w:hanging="360"/>
+      </w:pPr>
+      <w:rPr>
+        <w:rFonts w:ascii="Courier New" w:hAnsi="Courier New" w:cs="Courier New" w:hint="default"/>
+      </w:rPr>
+    </w:lvl>
+    <w:lvl w:ilvl="8" w:tplc="04160005" w:tentative="1">
+      <w:start w:val="1"/>
+      <w:numFmt w:val="bullet"/>
+      <w:lvlText w:val=""/>
+      <w:lvlJc w:val="left"/>
+      <w:pPr>
+        <w:ind w:left="6480" w:hanging="360"/>
+      </w:pPr>
+      <w:rPr>
+        <w:rFonts w:ascii="Wingdings" w:hAnsi="Wingdings" w:hint="default"/>
+      </w:rPr>
+    </w:lvl>
+  </w:abstractNum>
+  <w:abstractNum w:abstractNumId="1" w15:restartNumberingAfterBreak="0">
     <w:nsid w:val="7FC574E3"/>
     <w:multiLevelType w:val="hybridMultilevel"/>
     <w:tmpl w:val="62303E04"/>
@@ -1170,13 +1664,16 @@
     </w:lvl>
   </w:abstractNum>
   <w:num w:numId="1">
+    <w:abstractNumId w:val="1"/>
+  </w:num>
+  <w:num w:numId="2">
     <w:abstractNumId w:val="0"/>
   </w:num>
 </w:numbering>
 </file>
 
 <file path=word/styles.xml><?xml version="1.0" encoding="utf-8"?>
-<w:styles xmlns:mc="http://schemas.openxmlformats.org/markup-compatibility/2006" xmlns:r="http://schemas.openxmlformats.org/officeDocument/2006/relationships" xmlns:w="http://schemas.openxmlformats.org/wordprocessingml/2006/main" xmlns:w14="http://schemas.microsoft.com/office/word/2010/wordml" xmlns:w15="http://schemas.microsoft.com/office/word/2012/wordml" xmlns:w16se="http://schemas.microsoft.com/office/word/2015/wordml/symex" mc:Ignorable="w14 w15 w16se">
+<w:styles xmlns:mc="http://schemas.openxmlformats.org/markup-compatibility/2006" xmlns:r="http://schemas.openxmlformats.org/officeDocument/2006/relationships" xmlns:w="http://schemas.openxmlformats.org/wordprocessingml/2006/main" xmlns:w14="http://schemas.microsoft.com/office/word/2010/wordml" xmlns:w15="http://schemas.microsoft.com/office/word/2012/wordml" mc:Ignorable="w14 w15">
   <w:docDefaults>
     <w:rPrDefault>
       <w:rPr>
@@ -1192,7 +1689,7 @@
       </w:pPr>
     </w:pPrDefault>
   </w:docDefaults>
-  <w:latentStyles w:defLockedState="0" w:defUIPriority="99" w:defSemiHidden="0" w:defUnhideWhenUsed="0" w:defQFormat="0" w:count="372">
+  <w:latentStyles w:defLockedState="0" w:defUIPriority="99" w:defSemiHidden="0" w:defUnhideWhenUsed="0" w:defQFormat="0" w:count="371">
     <w:lsdException w:name="Normal" w:uiPriority="0" w:qFormat="1"/>
     <w:lsdException w:name="heading 1" w:uiPriority="9" w:qFormat="1"/>
     <w:lsdException w:name="heading 2" w:semiHidden="1" w:uiPriority="9" w:unhideWhenUsed="1" w:qFormat="1"/>
@@ -1564,7 +2061,6 @@
     <w:lsdException w:name="List Table 5 Dark Accent 6" w:uiPriority="50"/>
     <w:lsdException w:name="List Table 6 Colorful Accent 6" w:uiPriority="51"/>
     <w:lsdException w:name="List Table 7 Colorful Accent 6" w:uiPriority="52"/>
-    <w:lsdException w:name="Mention" w:semiHidden="1" w:unhideWhenUsed="1"/>
   </w:latentStyles>
   <w:style w:type="paragraph" w:default="1" w:styleId="Normal">
     <w:name w:val="Normal"/>

</xml_diff>